<commit_message>
Fix #95: revert lmic_ioctl.h, refactor
</commit_message>
<xml_diff>
--- a/doc/LMiC-v2.3.docx
+++ b/doc/LMiC-v2.3.docx
@@ -28,6 +28,7 @@
                 <w:lang w:val="en-US"/>
               </w:rPr>
             </w:pPr>
+            <w:bookmarkStart w:id="0" w:name="_GoBack"/>
           </w:p>
           <w:p>
             <w:pPr>
@@ -154,11 +155,21 @@
             <w:r>
               <w:t xml:space="preserve">Version </w:t>
             </w:r>
-            <w:fldSimple w:instr=" DOCPROPERTY  Version  \* MERGEFORMAT ">
-              <w:r>
-                <w:t>2.3</w:t>
-              </w:r>
-            </w:fldSimple>
+            <w:r>
+              <w:fldChar w:fldCharType="begin"/>
+            </w:r>
+            <w:r>
+              <w:instrText xml:space="preserve"> DOCPROPERTY  Version  \* MERGEFORMAT </w:instrText>
+            </w:r>
+            <w:r>
+              <w:fldChar w:fldCharType="separate"/>
+            </w:r>
+            <w:r>
+              <w:t>2.3</w:t>
+            </w:r>
+            <w:r>
+              <w:fldChar w:fldCharType="end"/>
+            </w:r>
           </w:p>
           <w:p>
             <w:pPr>
@@ -172,11 +183,21 @@
                 <w:szCs w:val="22"/>
               </w:rPr>
             </w:pPr>
-            <w:fldSimple w:instr=" DOCPROPERTY  Date  \* MERGEFORMAT ">
-              <w:r>
-                <w:t>2018-11-10</w:t>
-              </w:r>
-            </w:fldSimple>
+            <w:r>
+              <w:fldChar w:fldCharType="begin"/>
+            </w:r>
+            <w:r>
+              <w:instrText xml:space="preserve"> DOCPROPERTY  Date  \* MERGEFORMAT </w:instrText>
+            </w:r>
+            <w:r>
+              <w:fldChar w:fldCharType="separate"/>
+            </w:r>
+            <w:r>
+              <w:t>2018-11-10</w:t>
+            </w:r>
+            <w:r>
+              <w:fldChar w:fldCharType="end"/>
+            </w:r>
           </w:p>
         </w:tc>
       </w:tr>
@@ -787,7 +808,7 @@
         </w:rPr>
         <w:fldChar w:fldCharType="separate"/>
       </w:r>
-      <w:hyperlink w:anchor="_Toc529721768" w:history="1">
+      <w:hyperlink w:anchor="_Toc529814273" w:history="1">
         <w:r>
           <w:rPr>
             <w:rStyle w:val="Hyperlink"/>
@@ -832,7 +853,7 @@
             <w:noProof/>
             <w:webHidden/>
           </w:rPr>
-          <w:instrText xml:space="preserve"> PAGEREF _Toc529721768 \h </w:instrText>
+          <w:instrText xml:space="preserve"> PAGEREF _Toc529814273 \h </w:instrText>
         </w:r>
         <w:r>
           <w:rPr>
@@ -878,7 +899,7 @@
           <w:lang w:eastAsia="zh-CN"/>
         </w:rPr>
       </w:pPr>
-      <w:hyperlink w:anchor="_Toc529721769" w:history="1">
+      <w:hyperlink w:anchor="_Toc529814274" w:history="1">
         <w:r>
           <w:rPr>
             <w:rStyle w:val="Hyperlink"/>
@@ -922,7 +943,7 @@
             <w:noProof/>
             <w:webHidden/>
           </w:rPr>
-          <w:instrText xml:space="preserve"> PAGEREF _Toc529721769 \h </w:instrText>
+          <w:instrText xml:space="preserve"> PAGEREF _Toc529814274 \h </w:instrText>
         </w:r>
         <w:r>
           <w:rPr>
@@ -968,7 +989,7 @@
           <w:lang w:eastAsia="zh-CN"/>
         </w:rPr>
       </w:pPr>
-      <w:hyperlink w:anchor="_Toc529721770" w:history="1">
+      <w:hyperlink w:anchor="_Toc529814275" w:history="1">
         <w:r>
           <w:rPr>
             <w:rStyle w:val="Hyperlink"/>
@@ -1012,7 +1033,7 @@
             <w:noProof/>
             <w:webHidden/>
           </w:rPr>
-          <w:instrText xml:space="preserve"> PAGEREF _Toc529721770 \h </w:instrText>
+          <w:instrText xml:space="preserve"> PAGEREF _Toc529814275 \h </w:instrText>
         </w:r>
         <w:r>
           <w:rPr>
@@ -1059,7 +1080,7 @@
           <w:lang w:eastAsia="zh-CN"/>
         </w:rPr>
       </w:pPr>
-      <w:hyperlink w:anchor="_Toc529721771" w:history="1">
+      <w:hyperlink w:anchor="_Toc529814276" w:history="1">
         <w:r>
           <w:rPr>
             <w:rStyle w:val="Hyperlink"/>
@@ -1104,7 +1125,7 @@
             <w:noProof/>
             <w:webHidden/>
           </w:rPr>
-          <w:instrText xml:space="preserve"> PAGEREF _Toc529721771 \h </w:instrText>
+          <w:instrText xml:space="preserve"> PAGEREF _Toc529814276 \h </w:instrText>
         </w:r>
         <w:r>
           <w:rPr>
@@ -1150,7 +1171,7 @@
           <w:lang w:eastAsia="zh-CN"/>
         </w:rPr>
       </w:pPr>
-      <w:hyperlink w:anchor="_Toc529721772" w:history="1">
+      <w:hyperlink w:anchor="_Toc529814277" w:history="1">
         <w:r>
           <w:rPr>
             <w:rStyle w:val="Hyperlink"/>
@@ -1194,7 +1215,7 @@
             <w:noProof/>
             <w:webHidden/>
           </w:rPr>
-          <w:instrText xml:space="preserve"> PAGEREF _Toc529721772 \h </w:instrText>
+          <w:instrText xml:space="preserve"> PAGEREF _Toc529814277 \h </w:instrText>
         </w:r>
         <w:r>
           <w:rPr>
@@ -1240,7 +1261,7 @@
           <w:lang w:eastAsia="zh-CN"/>
         </w:rPr>
       </w:pPr>
-      <w:hyperlink w:anchor="_Toc529721773" w:history="1">
+      <w:hyperlink w:anchor="_Toc529814278" w:history="1">
         <w:r>
           <w:rPr>
             <w:rStyle w:val="Hyperlink"/>
@@ -1284,7 +1305,7 @@
             <w:noProof/>
             <w:webHidden/>
           </w:rPr>
-          <w:instrText xml:space="preserve"> PAGEREF _Toc529721773 \h </w:instrText>
+          <w:instrText xml:space="preserve"> PAGEREF _Toc529814278 \h </w:instrText>
         </w:r>
         <w:r>
           <w:rPr>
@@ -1330,7 +1351,7 @@
           <w:lang w:eastAsia="zh-CN"/>
         </w:rPr>
       </w:pPr>
-      <w:hyperlink w:anchor="_Toc529721774" w:history="1">
+      <w:hyperlink w:anchor="_Toc529814279" w:history="1">
         <w:r>
           <w:rPr>
             <w:rStyle w:val="Hyperlink"/>
@@ -1374,7 +1395,7 @@
             <w:noProof/>
             <w:webHidden/>
           </w:rPr>
-          <w:instrText xml:space="preserve"> PAGEREF _Toc529721774 \h </w:instrText>
+          <w:instrText xml:space="preserve"> PAGEREF _Toc529814279 \h </w:instrText>
         </w:r>
         <w:r>
           <w:rPr>
@@ -1420,7 +1441,7 @@
           <w:lang w:eastAsia="zh-CN"/>
         </w:rPr>
       </w:pPr>
-      <w:hyperlink w:anchor="_Toc529721775" w:history="1">
+      <w:hyperlink w:anchor="_Toc529814280" w:history="1">
         <w:r>
           <w:rPr>
             <w:rStyle w:val="Hyperlink"/>
@@ -1464,7 +1485,7 @@
             <w:noProof/>
             <w:webHidden/>
           </w:rPr>
-          <w:instrText xml:space="preserve"> PAGEREF _Toc529721775 \h </w:instrText>
+          <w:instrText xml:space="preserve"> PAGEREF _Toc529814280 \h </w:instrText>
         </w:r>
         <w:r>
           <w:rPr>
@@ -1510,7 +1531,7 @@
           <w:lang w:eastAsia="zh-CN"/>
         </w:rPr>
       </w:pPr>
-      <w:hyperlink w:anchor="_Toc529721776" w:history="1">
+      <w:hyperlink w:anchor="_Toc529814281" w:history="1">
         <w:r>
           <w:rPr>
             <w:rStyle w:val="Hyperlink"/>
@@ -1554,7 +1575,7 @@
             <w:noProof/>
             <w:webHidden/>
           </w:rPr>
-          <w:instrText xml:space="preserve"> PAGEREF _Toc529721776 \h </w:instrText>
+          <w:instrText xml:space="preserve"> PAGEREF _Toc529814281 \h </w:instrText>
         </w:r>
         <w:r>
           <w:rPr>
@@ -1601,7 +1622,7 @@
           <w:lang w:eastAsia="zh-CN"/>
         </w:rPr>
       </w:pPr>
-      <w:hyperlink w:anchor="_Toc529721777" w:history="1">
+      <w:hyperlink w:anchor="_Toc529814282" w:history="1">
         <w:r>
           <w:rPr>
             <w:rStyle w:val="Hyperlink"/>
@@ -1646,7 +1667,7 @@
             <w:noProof/>
             <w:webHidden/>
           </w:rPr>
-          <w:instrText xml:space="preserve"> PAGEREF _Toc529721777 \h </w:instrText>
+          <w:instrText xml:space="preserve"> PAGEREF _Toc529814282 \h </w:instrText>
         </w:r>
         <w:r>
           <w:rPr>
@@ -1692,7 +1713,7 @@
           <w:lang w:eastAsia="zh-CN"/>
         </w:rPr>
       </w:pPr>
-      <w:hyperlink w:anchor="_Toc529721778" w:history="1">
+      <w:hyperlink w:anchor="_Toc529814283" w:history="1">
         <w:r>
           <w:rPr>
             <w:rStyle w:val="Hyperlink"/>
@@ -1736,7 +1757,7 @@
             <w:noProof/>
             <w:webHidden/>
           </w:rPr>
-          <w:instrText xml:space="preserve"> PAGEREF _Toc529721778 \h </w:instrText>
+          <w:instrText xml:space="preserve"> PAGEREF _Toc529814283 \h </w:instrText>
         </w:r>
         <w:r>
           <w:rPr>
@@ -1782,7 +1803,7 @@
           <w:lang w:eastAsia="zh-CN"/>
         </w:rPr>
       </w:pPr>
-      <w:hyperlink w:anchor="_Toc529721779" w:history="1">
+      <w:hyperlink w:anchor="_Toc529814284" w:history="1">
         <w:r>
           <w:rPr>
             <w:rStyle w:val="Hyperlink"/>
@@ -1826,7 +1847,7 @@
             <w:noProof/>
             <w:webHidden/>
           </w:rPr>
-          <w:instrText xml:space="preserve"> PAGEREF _Toc529721779 \h </w:instrText>
+          <w:instrText xml:space="preserve"> PAGEREF _Toc529814284 \h </w:instrText>
         </w:r>
         <w:r>
           <w:rPr>
@@ -1873,7 +1894,7 @@
           <w:lang w:eastAsia="zh-CN"/>
         </w:rPr>
       </w:pPr>
-      <w:hyperlink w:anchor="_Toc529721780" w:history="1">
+      <w:hyperlink w:anchor="_Toc529814285" w:history="1">
         <w:r>
           <w:rPr>
             <w:rStyle w:val="Hyperlink"/>
@@ -1918,7 +1939,7 @@
             <w:noProof/>
             <w:webHidden/>
           </w:rPr>
-          <w:instrText xml:space="preserve"> PAGEREF _Toc529721780 \h </w:instrText>
+          <w:instrText xml:space="preserve"> PAGEREF _Toc529814285 \h </w:instrText>
         </w:r>
         <w:r>
           <w:rPr>
@@ -1965,7 +1986,7 @@
           <w:lang w:eastAsia="zh-CN"/>
         </w:rPr>
       </w:pPr>
-      <w:hyperlink w:anchor="_Toc529721781" w:history="1">
+      <w:hyperlink w:anchor="_Toc529814286" w:history="1">
         <w:r>
           <w:rPr>
             <w:rStyle w:val="Hyperlink"/>
@@ -2010,7 +2031,7 @@
             <w:noProof/>
             <w:webHidden/>
           </w:rPr>
-          <w:instrText xml:space="preserve"> PAGEREF _Toc529721781 \h </w:instrText>
+          <w:instrText xml:space="preserve"> PAGEREF _Toc529814286 \h </w:instrText>
         </w:r>
         <w:r>
           <w:rPr>
@@ -2056,7 +2077,7 @@
           <w:lang w:eastAsia="zh-CN"/>
         </w:rPr>
       </w:pPr>
-      <w:hyperlink w:anchor="_Toc529721782" w:history="1">
+      <w:hyperlink w:anchor="_Toc529814287" w:history="1">
         <w:r>
           <w:rPr>
             <w:rStyle w:val="Hyperlink"/>
@@ -2100,7 +2121,7 @@
             <w:noProof/>
             <w:webHidden/>
           </w:rPr>
-          <w:instrText xml:space="preserve"> PAGEREF _Toc529721782 \h </w:instrText>
+          <w:instrText xml:space="preserve"> PAGEREF _Toc529814287 \h </w:instrText>
         </w:r>
         <w:r>
           <w:rPr>
@@ -2159,27 +2180,27 @@
           <w:docGrid w:linePitch="360"/>
         </w:sectPr>
       </w:pPr>
-      <w:bookmarkStart w:id="0" w:name="_Toc270591599"/>
-      <w:bookmarkStart w:id="1" w:name="_Toc270593421"/>
-      <w:bookmarkStart w:id="2" w:name="_Toc270693287"/>
+      <w:bookmarkStart w:id="1" w:name="_Toc270591599"/>
+      <w:bookmarkStart w:id="2" w:name="_Toc270593421"/>
+      <w:bookmarkStart w:id="3" w:name="_Toc270693287"/>
     </w:p>
     <w:p>
       <w:pPr>
         <w:pStyle w:val="Heading1"/>
       </w:pPr>
-      <w:bookmarkStart w:id="3" w:name="_Toc270878159"/>
-      <w:bookmarkStart w:id="4" w:name="_Toc529721768"/>
+      <w:bookmarkStart w:id="4" w:name="_Toc270878159"/>
+      <w:bookmarkStart w:id="5" w:name="_Toc529814273"/>
       <w:r>
         <w:lastRenderedPageBreak/>
         <w:t>Introduction</w:t>
       </w:r>
-      <w:bookmarkStart w:id="5" w:name="_Toc263419426"/>
-      <w:bookmarkEnd w:id="0"/>
+      <w:bookmarkStart w:id="6" w:name="_Toc263419426"/>
       <w:bookmarkEnd w:id="1"/>
       <w:bookmarkEnd w:id="2"/>
       <w:bookmarkEnd w:id="3"/>
       <w:bookmarkEnd w:id="4"/>
       <w:bookmarkEnd w:id="5"/>
+      <w:bookmarkEnd w:id="6"/>
     </w:p>
     <w:p>
       <w:r>
@@ -2402,7 +2423,7 @@
               <w:pStyle w:val="Caption"/>
               <w:keepNext/>
             </w:pPr>
-            <w:bookmarkStart w:id="6" w:name="_Ref270681063"/>
+            <w:bookmarkStart w:id="7" w:name="_Ref270681063"/>
             <w:r>
               <w:t xml:space="preserve">Figure </w:t>
             </w:r>
@@ -2436,7 +2457,7 @@
               </w:rPr>
               <w:fldChar w:fldCharType="end"/>
             </w:r>
-            <w:bookmarkEnd w:id="6"/>
+            <w:bookmarkEnd w:id="7"/>
             <w:r>
               <w:t>.</w:t>
             </w:r>
@@ -3486,24 +3507,24 @@
           <w:docGrid w:linePitch="360"/>
         </w:sectPr>
       </w:pPr>
-      <w:bookmarkStart w:id="7" w:name="_Toc270693288"/>
+      <w:bookmarkStart w:id="8" w:name="_Toc270693288"/>
     </w:p>
     <w:p>
       <w:pPr>
         <w:pStyle w:val="Heading2"/>
       </w:pPr>
-      <w:bookmarkStart w:id="8" w:name="_Ref231471791"/>
-      <w:bookmarkStart w:id="9" w:name="_Toc270878160"/>
-      <w:bookmarkStart w:id="10" w:name="_Toc267654548"/>
-      <w:bookmarkStart w:id="11" w:name="_Toc270496999"/>
-      <w:bookmarkStart w:id="12" w:name="_Toc270497093"/>
-      <w:bookmarkStart w:id="13" w:name="_Toc270856856"/>
-      <w:bookmarkStart w:id="14" w:name="_Toc529721769"/>
+      <w:bookmarkStart w:id="9" w:name="_Ref231471791"/>
+      <w:bookmarkStart w:id="10" w:name="_Toc270878160"/>
+      <w:bookmarkStart w:id="11" w:name="_Toc267654548"/>
+      <w:bookmarkStart w:id="12" w:name="_Toc270496999"/>
+      <w:bookmarkStart w:id="13" w:name="_Toc270497093"/>
+      <w:bookmarkStart w:id="14" w:name="_Toc270856856"/>
+      <w:bookmarkStart w:id="15" w:name="_Toc529814274"/>
       <w:r>
         <w:lastRenderedPageBreak/>
         <w:t>LoRaWAN Versions and Features Supported</w:t>
       </w:r>
-      <w:bookmarkEnd w:id="14"/>
+      <w:bookmarkEnd w:id="15"/>
     </w:p>
     <w:p>
       <w:r>
@@ -3532,11 +3553,11 @@
       <w:pPr>
         <w:pStyle w:val="Heading2"/>
       </w:pPr>
-      <w:bookmarkStart w:id="15" w:name="_Toc529721770"/>
+      <w:bookmarkStart w:id="16" w:name="_Toc529814275"/>
       <w:r>
         <w:t>Class A and Class B Support</w:t>
       </w:r>
-      <w:bookmarkEnd w:id="15"/>
+      <w:bookmarkEnd w:id="16"/>
     </w:p>
     <w:p>
       <w:r>
@@ -3631,7 +3652,7 @@
       <w:pPr>
         <w:pStyle w:val="Heading1"/>
       </w:pPr>
-      <w:bookmarkStart w:id="16" w:name="_Toc529721771"/>
+      <w:bookmarkStart w:id="17" w:name="_Toc529814276"/>
       <w:r>
         <w:lastRenderedPageBreak/>
         <w:t>Programming M</w:t>
@@ -3639,7 +3660,7 @@
       <w:r>
         <w:t>odel and API</w:t>
       </w:r>
-      <w:bookmarkEnd w:id="16"/>
+      <w:bookmarkEnd w:id="17"/>
     </w:p>
     <w:p>
       <w:pPr>
@@ -4144,14 +4165,14 @@
       <w:pPr>
         <w:pStyle w:val="Heading2"/>
       </w:pPr>
-      <w:bookmarkStart w:id="17" w:name="_Toc529721772"/>
+      <w:bookmarkStart w:id="18" w:name="_Toc529814277"/>
       <w:r>
         <w:t>Programming M</w:t>
       </w:r>
       <w:r>
         <w:t>odel</w:t>
       </w:r>
-      <w:bookmarkEnd w:id="17"/>
+      <w:bookmarkEnd w:id="18"/>
     </w:p>
     <w:p>
       <w:r>
@@ -4257,11 +4278,19 @@
       <w:r>
         <w:t xml:space="preserve">time scheduler function </w:t>
       </w:r>
+      <w:proofErr w:type="spellStart"/>
       <w:r>
         <w:rPr>
           <w:rFonts w:ascii="Consolas" w:hAnsi="Consolas" w:cs="Consolas"/>
         </w:rPr>
-        <w:t>os_runloop()</w:t>
+        <w:t>os_runloop</w:t>
+      </w:r>
+      <w:proofErr w:type="spellEnd"/>
+      <w:r>
+        <w:rPr>
+          <w:rFonts w:ascii="Consolas" w:hAnsi="Consolas" w:cs="Consolas"/>
+        </w:rPr>
+        <w:t>()</w:t>
       </w:r>
       <w:r>
         <w:t xml:space="preserve"> (see </w:t>
@@ -4421,11 +4450,11 @@
       <w:pPr>
         <w:pStyle w:val="Heading3"/>
       </w:pPr>
-      <w:bookmarkStart w:id="18" w:name="_Ref395885678"/>
+      <w:bookmarkStart w:id="19" w:name="_Ref395885678"/>
       <w:r>
         <w:t>Main event loop</w:t>
       </w:r>
-      <w:bookmarkEnd w:id="18"/>
+      <w:bookmarkEnd w:id="19"/>
     </w:p>
     <w:p>
       <w:r>
@@ -4986,7 +5015,7 @@
       </w:r>
     </w:p>
     <w:p>
-      <w:bookmarkStart w:id="19" w:name="_Ref396207505"/>
+      <w:bookmarkStart w:id="20" w:name="_Ref396207505"/>
     </w:p>
     <w:p>
       <w:r>
@@ -5051,7 +5080,7 @@
       <w:pPr>
         <w:pStyle w:val="Heading3"/>
       </w:pPr>
-      <w:bookmarkStart w:id="20" w:name="_Ref396390590"/>
+      <w:bookmarkStart w:id="21" w:name="_Ref396390590"/>
       <w:r>
         <w:t>OS time</w:t>
       </w:r>
@@ -5166,7 +5195,7 @@
       <w:pPr>
         <w:pStyle w:val="Heading2"/>
       </w:pPr>
-      <w:bookmarkStart w:id="21" w:name="_Toc529721773"/>
+      <w:bookmarkStart w:id="22" w:name="_Toc529814278"/>
       <w:r>
         <w:t>Run</w:t>
       </w:r>
@@ -5176,9 +5205,9 @@
       <w:r>
         <w:t>unctions</w:t>
       </w:r>
-      <w:bookmarkEnd w:id="19"/>
       <w:bookmarkEnd w:id="20"/>
       <w:bookmarkEnd w:id="21"/>
+      <w:bookmarkEnd w:id="22"/>
     </w:p>
     <w:p>
       <w:r>
@@ -5219,10 +5248,10 @@
       <w:pPr>
         <w:pStyle w:val="StyleHeading3Consolas11pt"/>
       </w:pPr>
-      <w:bookmarkStart w:id="22" w:name="__RefHeading__1181_1143705402"/>
-      <w:bookmarkStart w:id="23" w:name="__RefHeading__1183_1143705402"/>
-      <w:bookmarkEnd w:id="22"/>
+      <w:bookmarkStart w:id="23" w:name="__RefHeading__1181_1143705402"/>
+      <w:bookmarkStart w:id="24" w:name="__RefHeading__1183_1143705402"/>
       <w:bookmarkEnd w:id="23"/>
+      <w:bookmarkEnd w:id="24"/>
       <w:r>
         <w:rPr>
           <w:b w:val="0"/>
@@ -5439,8 +5468,8 @@
       <w:pPr>
         <w:pStyle w:val="StyleHeading3Consolas11pt"/>
       </w:pPr>
-      <w:bookmarkStart w:id="24" w:name="__RefHeading__1185_1143705402"/>
-      <w:bookmarkEnd w:id="24"/>
+      <w:bookmarkStart w:id="25" w:name="__RefHeading__1185_1143705402"/>
+      <w:bookmarkEnd w:id="25"/>
       <w:r>
         <w:rPr>
           <w:b w:val="0"/>
@@ -5525,8 +5554,8 @@
       <w:pPr>
         <w:pStyle w:val="StyleHeading3Consolas11pt"/>
       </w:pPr>
-      <w:bookmarkStart w:id="25" w:name="__RefHeading__1187_1143705402"/>
-      <w:bookmarkEnd w:id="25"/>
+      <w:bookmarkStart w:id="26" w:name="__RefHeading__1187_1143705402"/>
+      <w:bookmarkEnd w:id="26"/>
       <w:r>
         <w:rPr>
           <w:b w:val="0"/>
@@ -5599,7 +5628,7 @@
       <w:pPr>
         <w:pStyle w:val="StyleHeading3Consolas11pt"/>
       </w:pPr>
-      <w:bookmarkStart w:id="26" w:name="_Ref396206776"/>
+      <w:bookmarkStart w:id="27" w:name="_Ref396206776"/>
       <w:r>
         <w:rPr>
           <w:b w:val="0"/>
@@ -5617,7 +5646,7 @@
         </w:rPr>
         <w:t>()</w:t>
       </w:r>
-      <w:bookmarkEnd w:id="26"/>
+      <w:bookmarkEnd w:id="27"/>
     </w:p>
     <w:p>
       <w:r>
@@ -5711,7 +5740,7 @@
         <w:t>Query absolute system time (in ticks).</w:t>
       </w:r>
     </w:p>
-    <w:bookmarkEnd w:id="8"/>
+    <w:bookmarkEnd w:id="9"/>
     <w:p>
       <w:pPr>
         <w:pStyle w:val="StyleHeading3Consolas10pt"/>
@@ -6307,11 +6336,11 @@
       <w:pPr>
         <w:pStyle w:val="Heading2"/>
       </w:pPr>
-      <w:bookmarkStart w:id="27" w:name="_Toc529721774"/>
+      <w:bookmarkStart w:id="28" w:name="_Toc529814279"/>
       <w:r>
         <w:t>Application callbacks</w:t>
       </w:r>
-      <w:bookmarkEnd w:id="27"/>
+      <w:bookmarkEnd w:id="28"/>
     </w:p>
     <w:p>
       <w:r>
@@ -6331,8 +6360,8 @@
           <w:lang w:val="de-CH"/>
         </w:rPr>
       </w:pPr>
-      <w:bookmarkStart w:id="28" w:name="__RefHeading__829_1143705402"/>
-      <w:bookmarkEnd w:id="28"/>
+      <w:bookmarkStart w:id="29" w:name="__RefHeading__829_1143705402"/>
+      <w:bookmarkEnd w:id="29"/>
       <w:r>
         <w:rPr>
           <w:b w:val="0"/>
@@ -6391,8 +6420,8 @@
           <w:lang w:val="de-CH"/>
         </w:rPr>
       </w:pPr>
-      <w:bookmarkStart w:id="29" w:name="__RefHeading__831_1143705402"/>
-      <w:bookmarkEnd w:id="29"/>
+      <w:bookmarkStart w:id="30" w:name="__RefHeading__831_1143705402"/>
+      <w:bookmarkEnd w:id="30"/>
       <w:r>
         <w:rPr>
           <w:b w:val="0"/>
@@ -6457,8 +6486,8 @@
           <w:lang w:val="de-CH"/>
         </w:rPr>
       </w:pPr>
-      <w:bookmarkStart w:id="30" w:name="__RefHeading__833_1143705402"/>
-      <w:bookmarkEnd w:id="30"/>
+      <w:bookmarkStart w:id="31" w:name="__RefHeading__833_1143705402"/>
+      <w:bookmarkEnd w:id="31"/>
       <w:r>
         <w:rPr>
           <w:b w:val="0"/>
@@ -6515,9 +6544,9 @@
       <w:pPr>
         <w:pStyle w:val="StyleHeading3Consolas10pt"/>
       </w:pPr>
-      <w:bookmarkStart w:id="31" w:name="__RefHeading__835_1143705402"/>
-      <w:bookmarkStart w:id="32" w:name="_Ref396205206"/>
-      <w:bookmarkEnd w:id="31"/>
+      <w:bookmarkStart w:id="32" w:name="__RefHeading__835_1143705402"/>
+      <w:bookmarkStart w:id="33" w:name="_Ref396205206"/>
+      <w:bookmarkEnd w:id="32"/>
       <w:r>
         <w:rPr>
           <w:b w:val="0"/>
@@ -6550,7 +6579,7 @@
         </w:rPr>
         <w:t>)</w:t>
       </w:r>
-      <w:bookmarkEnd w:id="32"/>
+      <w:bookmarkEnd w:id="33"/>
     </w:p>
     <w:p>
       <w:r>
@@ -7368,11 +7397,11 @@
       <w:pPr>
         <w:pStyle w:val="Heading4"/>
       </w:pPr>
-      <w:bookmarkStart w:id="33" w:name="_Ref529637790"/>
+      <w:bookmarkStart w:id="34" w:name="_Ref529637790"/>
       <w:r>
         <w:t>Receiving Downlink Data</w:t>
       </w:r>
-      <w:bookmarkEnd w:id="33"/>
+      <w:bookmarkEnd w:id="34"/>
     </w:p>
     <w:p>
       <w:r>
@@ -7833,8 +7862,8 @@
       <w:pPr>
         <w:pStyle w:val="Heading2"/>
       </w:pPr>
-      <w:bookmarkStart w:id="34" w:name="_Ref529638246"/>
-      <w:bookmarkStart w:id="35" w:name="_Toc529721775"/>
+      <w:bookmarkStart w:id="35" w:name="_Ref529638246"/>
+      <w:bookmarkStart w:id="36" w:name="_Toc529814280"/>
       <w:r>
         <w:t>The LMI</w:t>
       </w:r>
@@ -7844,8 +7873,8 @@
       <w:r>
         <w:t>truct</w:t>
       </w:r>
-      <w:bookmarkEnd w:id="34"/>
       <w:bookmarkEnd w:id="35"/>
+      <w:bookmarkEnd w:id="36"/>
     </w:p>
     <w:p>
       <w:r>
@@ -11473,7 +11502,7 @@
       <w:pPr>
         <w:pStyle w:val="Heading2"/>
       </w:pPr>
-      <w:bookmarkStart w:id="36" w:name="_Toc529721776"/>
+      <w:bookmarkStart w:id="37" w:name="_Toc529814281"/>
       <w:r>
         <w:lastRenderedPageBreak/>
         <w:t>API</w:t>
@@ -11484,7 +11513,7 @@
       <w:r>
         <w:t>unctions</w:t>
       </w:r>
-      <w:bookmarkEnd w:id="36"/>
+      <w:bookmarkEnd w:id="37"/>
     </w:p>
     <w:p>
       <w:r>
@@ -11510,10 +11539,10 @@
       <w:pPr>
         <w:pStyle w:val="StyleHeading3Consolas10pt"/>
       </w:pPr>
-      <w:bookmarkStart w:id="37" w:name="__RefHeading__1189_1143705402"/>
-      <w:bookmarkStart w:id="38" w:name="__RefHeading__1191_1143705402"/>
-      <w:bookmarkEnd w:id="37"/>
+      <w:bookmarkStart w:id="38" w:name="__RefHeading__1189_1143705402"/>
+      <w:bookmarkStart w:id="39" w:name="__RefHeading__1191_1143705402"/>
       <w:bookmarkEnd w:id="38"/>
+      <w:bookmarkEnd w:id="39"/>
       <w:r>
         <w:rPr>
           <w:b w:val="0"/>
@@ -11547,9 +11576,9 @@
       <w:pPr>
         <w:pStyle w:val="StyleHeading3Consolas10pt"/>
       </w:pPr>
-      <w:bookmarkStart w:id="39" w:name="__RefHeading__1193_1143705402"/>
-      <w:bookmarkStart w:id="40" w:name="_Ref412725613"/>
-      <w:bookmarkEnd w:id="39"/>
+      <w:bookmarkStart w:id="40" w:name="__RefHeading__1193_1143705402"/>
+      <w:bookmarkStart w:id="41" w:name="_Ref412725613"/>
+      <w:bookmarkEnd w:id="40"/>
       <w:r>
         <w:rPr>
           <w:b w:val="0"/>
@@ -11570,7 +11599,7 @@
         </w:rPr>
         <w:t>()</w:t>
       </w:r>
-      <w:bookmarkEnd w:id="40"/>
+      <w:bookmarkEnd w:id="41"/>
     </w:p>
     <w:p>
       <w:r>
@@ -11686,7 +11715,7 @@
       <w:pPr>
         <w:pStyle w:val="StyleHeading3Consolas10pt"/>
       </w:pPr>
-      <w:bookmarkStart w:id="41" w:name="_Ref412725649"/>
+      <w:bookmarkStart w:id="42" w:name="_Ref412725649"/>
       <w:r>
         <w:rPr>
           <w:b w:val="0"/>
@@ -11764,7 +11793,7 @@
         </w:rPr>
         <w:t>)</w:t>
       </w:r>
-      <w:bookmarkEnd w:id="41"/>
+      <w:bookmarkEnd w:id="42"/>
     </w:p>
     <w:p>
       <w:r>
@@ -11805,8 +11834,8 @@
       <w:pPr>
         <w:pStyle w:val="StyleHeading3Consolas10pt"/>
       </w:pPr>
-      <w:bookmarkStart w:id="42" w:name="__RefHeading__1195_1143705402"/>
-      <w:bookmarkEnd w:id="42"/>
+      <w:bookmarkStart w:id="43" w:name="__RefHeading__1195_1143705402"/>
+      <w:bookmarkEnd w:id="43"/>
       <w:r>
         <w:rPr>
           <w:b w:val="0"/>
@@ -12138,8 +12167,8 @@
       <w:pPr>
         <w:pStyle w:val="StyleHeading3Consolas10pt"/>
       </w:pPr>
-      <w:bookmarkStart w:id="43" w:name="__RefHeading__1197_1143705402"/>
-      <w:bookmarkEnd w:id="43"/>
+      <w:bookmarkStart w:id="44" w:name="__RefHeading__1197_1143705402"/>
+      <w:bookmarkEnd w:id="44"/>
       <w:r>
         <w:rPr>
           <w:b w:val="0"/>
@@ -12212,9 +12241,9 @@
       <w:pPr>
         <w:pStyle w:val="StyleHeading3Consolas10pt"/>
       </w:pPr>
-      <w:bookmarkStart w:id="44" w:name="__RefHeading__1199_1143705402"/>
-      <w:bookmarkStart w:id="45" w:name="_Ref396144257"/>
-      <w:bookmarkEnd w:id="44"/>
+      <w:bookmarkStart w:id="45" w:name="__RefHeading__1199_1143705402"/>
+      <w:bookmarkStart w:id="46" w:name="_Ref396144257"/>
+      <w:bookmarkEnd w:id="45"/>
       <w:r>
         <w:rPr>
           <w:b w:val="0"/>
@@ -12236,7 +12265,7 @@
         </w:rPr>
         <w:t>()</w:t>
       </w:r>
-      <w:bookmarkEnd w:id="45"/>
+      <w:bookmarkEnd w:id="46"/>
     </w:p>
     <w:p>
       <w:pPr>
@@ -12474,8 +12503,8 @@
       <w:pPr>
         <w:pStyle w:val="StyleHeading3Consolas10pt"/>
       </w:pPr>
-      <w:bookmarkStart w:id="46" w:name="__RefHeading__1201_1143705402"/>
-      <w:bookmarkEnd w:id="46"/>
+      <w:bookmarkStart w:id="47" w:name="__RefHeading__1201_1143705402"/>
+      <w:bookmarkEnd w:id="47"/>
       <w:r>
         <w:rPr>
           <w:b w:val="0"/>
@@ -12633,8 +12662,8 @@
       <w:pPr>
         <w:pStyle w:val="StyleHeading3Consolas10pt"/>
       </w:pPr>
-      <w:bookmarkStart w:id="47" w:name="__RefHeading__1203_1143705402"/>
-      <w:bookmarkEnd w:id="47"/>
+      <w:bookmarkStart w:id="48" w:name="__RefHeading__1203_1143705402"/>
+      <w:bookmarkEnd w:id="48"/>
       <w:r>
         <w:rPr>
           <w:b w:val="0"/>
@@ -12665,9 +12694,9 @@
       <w:pPr>
         <w:pStyle w:val="StyleHeading3Consolas10pt"/>
       </w:pPr>
-      <w:bookmarkStart w:id="48" w:name="__RefHeading__1205_1143705402"/>
-      <w:bookmarkStart w:id="49" w:name="_Ref418860323"/>
-      <w:bookmarkEnd w:id="48"/>
+      <w:bookmarkStart w:id="49" w:name="__RefHeading__1205_1143705402"/>
+      <w:bookmarkStart w:id="50" w:name="_Ref418860323"/>
+      <w:bookmarkEnd w:id="49"/>
       <w:r>
         <w:rPr>
           <w:b w:val="0"/>
@@ -12703,7 +12732,7 @@
         </w:rPr>
         <w:t>)</w:t>
       </w:r>
-      <w:bookmarkEnd w:id="49"/>
+      <w:bookmarkEnd w:id="50"/>
     </w:p>
     <w:p>
       <w:r>
@@ -12811,8 +12840,8 @@
       <w:pPr>
         <w:pStyle w:val="StyleHeading3Consolas10pt"/>
       </w:pPr>
-      <w:bookmarkStart w:id="50" w:name="__RefHeading__1207_1143705402"/>
-      <w:bookmarkEnd w:id="50"/>
+      <w:bookmarkStart w:id="51" w:name="__RefHeading__1207_1143705402"/>
+      <w:bookmarkEnd w:id="51"/>
       <w:r>
         <w:rPr>
           <w:b w:val="0"/>
@@ -12864,8 +12893,8 @@
       <w:pPr>
         <w:pStyle w:val="StyleHeading3Consolas10pt"/>
       </w:pPr>
-      <w:bookmarkStart w:id="51" w:name="__RefHeading__1209_1143705402"/>
-      <w:bookmarkEnd w:id="51"/>
+      <w:bookmarkStart w:id="52" w:name="__RefHeading__1209_1143705402"/>
+      <w:bookmarkEnd w:id="52"/>
       <w:r>
         <w:rPr>
           <w:b w:val="0"/>
@@ -13179,10 +13208,10 @@
       <w:pPr>
         <w:pStyle w:val="StyleHeading3Consolas10pt"/>
       </w:pPr>
-      <w:bookmarkStart w:id="52" w:name="__RefHeading__1211_1143705402"/>
-      <w:bookmarkStart w:id="53" w:name="__RefHeading__1213_1143705402"/>
-      <w:bookmarkEnd w:id="52"/>
+      <w:bookmarkStart w:id="53" w:name="__RefHeading__1211_1143705402"/>
+      <w:bookmarkStart w:id="54" w:name="__RefHeading__1213_1143705402"/>
       <w:bookmarkEnd w:id="53"/>
+      <w:bookmarkEnd w:id="54"/>
       <w:r>
         <w:rPr>
           <w:b w:val="0"/>
@@ -13213,8 +13242,8 @@
       <w:pPr>
         <w:pStyle w:val="StyleHeading3Consolas10pt"/>
       </w:pPr>
-      <w:bookmarkStart w:id="54" w:name="__RefHeading__1215_1143705402"/>
-      <w:bookmarkEnd w:id="54"/>
+      <w:bookmarkStart w:id="55" w:name="__RefHeading__1215_1143705402"/>
+      <w:bookmarkEnd w:id="55"/>
       <w:r>
         <w:rPr>
           <w:b w:val="0"/>
@@ -13620,7 +13649,7 @@
       <w:pPr>
         <w:pStyle w:val="Heading1"/>
       </w:pPr>
-      <w:bookmarkStart w:id="55" w:name="_Toc529721777"/>
+      <w:bookmarkStart w:id="56" w:name="_Toc529814282"/>
       <w:r>
         <w:lastRenderedPageBreak/>
         <w:t>Hardware Abstraction L</w:t>
@@ -13628,7 +13657,7 @@
       <w:r>
         <w:t>ayer</w:t>
       </w:r>
-      <w:bookmarkEnd w:id="55"/>
+      <w:bookmarkEnd w:id="56"/>
     </w:p>
     <w:p>
       <w:r>
@@ -13645,7 +13674,7 @@
       <w:pPr>
         <w:pStyle w:val="Heading2"/>
       </w:pPr>
-      <w:bookmarkStart w:id="56" w:name="_Toc529721778"/>
+      <w:bookmarkStart w:id="57" w:name="_Toc529814283"/>
       <w:r>
         <w:t>HAL</w:t>
       </w:r>
@@ -13658,7 +13687,7 @@
       <w:r>
         <w:t>nterface</w:t>
       </w:r>
-      <w:bookmarkEnd w:id="56"/>
+      <w:bookmarkEnd w:id="57"/>
     </w:p>
     <w:p>
       <w:r>
@@ -14487,7 +14516,7 @@
           <w:lang w:val="de-CH"/>
         </w:rPr>
       </w:pPr>
-      <w:bookmarkStart w:id="57" w:name="_Ref403122879"/>
+      <w:bookmarkStart w:id="58" w:name="_Ref403122879"/>
       <w:r>
         <w:rPr>
           <w:b w:val="0"/>
@@ -14541,7 +14570,7 @@
         </w:rPr>
         <w:t>)</w:t>
       </w:r>
-      <w:bookmarkEnd w:id="57"/>
+      <w:bookmarkEnd w:id="58"/>
     </w:p>
     <w:p>
       <w:r>
@@ -14960,8 +14989,6 @@
       <w:r>
         <w:t>.</w:t>
       </w:r>
-      <w:bookmarkStart w:id="58" w:name="_GoBack"/>
-      <w:bookmarkEnd w:id="58"/>
     </w:p>
     <w:p>
       <w:pPr>
@@ -15279,22 +15306,29 @@
       <w:pPr>
         <w:pStyle w:val="StyleHeading3Consolas10pt"/>
       </w:pPr>
-      <w:r>
-        <w:rPr>
-          <w:b w:val="0"/>
-          <w:sz w:val="18"/>
-        </w:rPr>
-        <w:t>lmic_iotcl_result_t</w:t>
-      </w:r>
-      <w:r>
-        <w:t xml:space="preserve"> hal_</w:t>
-      </w:r>
-      <w:r>
-        <w:t>ioctl</w:t>
-      </w:r>
+      <w:proofErr w:type="spellStart"/>
+      <w:r>
+        <w:rPr>
+          <w:b w:val="0"/>
+          <w:sz w:val="18"/>
+        </w:rPr>
+        <w:t>ostime_t</w:t>
+      </w:r>
+      <w:proofErr w:type="spellEnd"/>
       <w:r>
         <w:t xml:space="preserve"> </w:t>
       </w:r>
+      <w:proofErr w:type="spellStart"/>
+      <w:r>
+        <w:t>hal_</w:t>
+      </w:r>
+      <w:r>
+        <w:t>setTcxoPower</w:t>
+      </w:r>
+      <w:proofErr w:type="spellEnd"/>
+      <w:r>
+        <w:t xml:space="preserve"> </w:t>
+      </w:r>
       <w:r>
         <w:rPr>
           <w:b w:val="0"/>
@@ -15307,8 +15341,17 @@
           <w:b w:val="0"/>
           <w:sz w:val="18"/>
         </w:rPr>
-        <w:t>lmic_ioctl_code_t code, const void *pIn, void *pOut</w:t>
-      </w:r>
+        <w:t xml:space="preserve">u1_t </w:t>
+      </w:r>
+      <w:proofErr w:type="spellStart"/>
+      <w:r>
+        <w:rPr>
+          <w:b w:val="0"/>
+          <w:sz w:val="18"/>
+        </w:rPr>
+        <w:t>val</w:t>
+      </w:r>
+      <w:proofErr w:type="spellEnd"/>
       <w:r>
         <w:rPr>
           <w:b w:val="0"/>
@@ -15327,261 +15370,14 @@
         <w:rPr>
           <w:rFonts w:cs="Arial"/>
         </w:rPr>
-        <w:t xml:space="preserve">Send an IOCTL operation to the HAL. The parameter </w:t>
-      </w:r>
-      <w:r>
-        <w:rPr>
-          <w:rFonts w:ascii="Consolas" w:hAnsi="Consolas" w:cs="Consolas"/>
-        </w:rPr>
-        <w:t>code</w:t>
-      </w:r>
-      <w:r>
-        <w:rPr>
-          <w:rFonts w:cs="Arial"/>
-        </w:rPr>
-        <w:t xml:space="preserve"> determines the operations to be performed, and the meaning of the </w:t>
-      </w:r>
-      <w:r>
-        <w:rPr>
-          <w:rFonts w:ascii="Consolas" w:hAnsi="Consolas" w:cs="Consolas"/>
-        </w:rPr>
-        <w:t>pIn</w:t>
-      </w:r>
-      <w:r>
-        <w:rPr>
-          <w:rFonts w:cs="Arial"/>
-        </w:rPr>
-        <w:t xml:space="preserve"> and </w:t>
-      </w:r>
-      <w:r>
-        <w:rPr>
-          <w:rFonts w:ascii="Consolas" w:hAnsi="Consolas" w:cs="Consolas"/>
-        </w:rPr>
-        <w:t>pOut</w:t>
-      </w:r>
-      <w:r>
-        <w:rPr>
-          <w:rFonts w:cs="Arial"/>
-        </w:rPr>
-        <w:t xml:space="preserve"> pointers.</w:t>
-      </w:r>
-    </w:p>
-    <w:p>
-      <w:pPr>
-        <w:rPr>
-          <w:rFonts w:cs="Arial"/>
-        </w:rPr>
-      </w:pPr>
-    </w:p>
-    <w:p>
-      <w:pPr>
-        <w:rPr>
-          <w:rFonts w:cs="Arial"/>
-        </w:rPr>
-      </w:pPr>
-      <w:r>
-        <w:rPr>
-          <w:rFonts w:cs="Arial"/>
-        </w:rPr>
-        <w:t xml:space="preserve">The IOCTL result is a numeric code.  Result codes fall into three classes. An IOCTL might not be claimed; in that case </w:t>
-      </w:r>
-      <w:r>
-        <w:rPr>
-          <w:rFonts w:ascii="Consolas" w:hAnsi="Consolas" w:cs="Consolas"/>
-        </w:rPr>
-        <w:t>LMIC_IOCTL_NOT_CLAIMED(result)</w:t>
-      </w:r>
-      <w:r>
-        <w:rPr>
-          <w:rFonts w:cs="Arial"/>
-        </w:rPr>
-        <w:t xml:space="preserve"> will be true. Otherwise the IOCTL was claimed and processed; either </w:t>
-      </w:r>
-      <w:r>
-        <w:rPr>
-          <w:rFonts w:ascii="Consolas" w:hAnsi="Consolas" w:cs="Consolas"/>
-        </w:rPr>
-        <w:t>LMIC_IOCTL_SUCC</w:t>
-      </w:r>
-      <w:r>
-        <w:rPr>
-          <w:rFonts w:ascii="Consolas" w:hAnsi="Consolas" w:cs="Consolas"/>
-        </w:rPr>
-        <w:t>E</w:t>
-      </w:r>
-      <w:r>
-        <w:rPr>
-          <w:rFonts w:ascii="Consolas" w:hAnsi="Consolas" w:cs="Consolas"/>
-        </w:rPr>
-        <w:t>SS(result)</w:t>
-      </w:r>
-      <w:r>
-        <w:rPr>
-          <w:rFonts w:cs="Arial"/>
-        </w:rPr>
-        <w:t xml:space="preserve"> or </w:t>
-      </w:r>
-      <w:r>
-        <w:rPr>
-          <w:rFonts w:ascii="Consolas" w:hAnsi="Consolas" w:cs="Consolas"/>
-        </w:rPr>
-        <w:t>LMIC_IOCTL_FAILED(result)</w:t>
-      </w:r>
-      <w:r>
-        <w:rPr>
-          <w:rFonts w:cs="Arial"/>
-        </w:rPr>
-        <w:t xml:space="preserve"> will be true. These three tests are mutually exclusive. If </w:t>
-      </w:r>
-      <w:r>
-        <w:rPr>
-          <w:rFonts w:ascii="Consolas" w:hAnsi="Consolas" w:cs="Consolas"/>
-        </w:rPr>
-        <w:t>LMIC_IOCTL_FAILED(result)</w:t>
-      </w:r>
-      <w:r>
-        <w:rPr>
-          <w:rFonts w:cs="Arial"/>
-        </w:rPr>
-        <w:t xml:space="preserve"> is true, then the result code may further have distinct numeric values to indicate the kind of failure. Some important result codes used in the LMIC library are:</w:t>
-      </w:r>
-    </w:p>
-    <w:p>
-      <w:pPr>
-        <w:pStyle w:val="ListParagraph"/>
-        <w:numPr>
-          <w:ilvl w:val="0"/>
-          <w:numId w:val="22"/>
-        </w:numPr>
-        <w:spacing w:before="80"/>
-        <w:contextualSpacing w:val="0"/>
-        <w:rPr>
-          <w:rFonts w:ascii="Consolas" w:hAnsi="Consolas"/>
-          <w:b/>
-        </w:rPr>
-      </w:pPr>
-      <w:r>
-        <w:rPr>
-          <w:rStyle w:val="parameter-name"/>
-        </w:rPr>
-        <w:t>LMIC_IOCTL_RESULT_IN_PARAM_NULL</w:t>
-      </w:r>
-      <w:r>
-        <w:rPr>
-          <w:rStyle w:val="parameter-name"/>
-        </w:rPr>
-        <w:br/>
-      </w:r>
-      <w:r>
-        <w:t>The input parameter was NULL, but an input parameter is required</w:t>
-      </w:r>
-      <w:r>
-        <w:t>.</w:t>
-      </w:r>
-    </w:p>
-    <w:p>
-      <w:pPr>
-        <w:pStyle w:val="ListParagraph"/>
-        <w:numPr>
-          <w:ilvl w:val="0"/>
-          <w:numId w:val="22"/>
-        </w:numPr>
-        <w:spacing w:before="80"/>
-        <w:contextualSpacing w:val="0"/>
-        <w:rPr>
-          <w:rFonts w:ascii="Consolas" w:hAnsi="Consolas"/>
-          <w:b/>
-        </w:rPr>
-      </w:pPr>
-      <w:r>
-        <w:rPr>
-          <w:rStyle w:val="parameter-name"/>
-        </w:rPr>
-        <w:t>LMIC_IOCTL_RESULT_OUT_PARAM_NULL</w:t>
-      </w:r>
-      <w:r>
-        <w:rPr>
-          <w:rStyle w:val="parameter-name"/>
-        </w:rPr>
-        <w:br/>
-      </w:r>
-      <w:r>
-        <w:t xml:space="preserve">The </w:t>
-      </w:r>
-      <w:r>
-        <w:t>output parameter was NULL, but an output parameter is required</w:t>
-      </w:r>
-      <w:r>
-        <w:t>.</w:t>
-      </w:r>
-    </w:p>
-    <w:p>
-      <w:pPr>
-        <w:pStyle w:val="ListParagraph"/>
-        <w:numPr>
-          <w:ilvl w:val="0"/>
-          <w:numId w:val="22"/>
-        </w:numPr>
-        <w:spacing w:before="80"/>
-        <w:contextualSpacing w:val="0"/>
-        <w:rPr>
-          <w:rFonts w:ascii="Consolas" w:hAnsi="Consolas"/>
-          <w:b/>
-        </w:rPr>
-      </w:pPr>
-      <w:r>
-        <w:rPr>
-          <w:rStyle w:val="parameter-name"/>
-        </w:rPr>
-        <w:t>LMIC_IOCTL_RESULT_INVALID_PARAMETER</w:t>
-      </w:r>
-      <w:r>
-        <w:rPr>
-          <w:rStyle w:val="parameter-name"/>
-        </w:rPr>
-        <w:br/>
-      </w:r>
-      <w:r>
-        <w:t>Something in the in parameter was invalid.</w:t>
-      </w:r>
-    </w:p>
-    <w:p>
-      <w:pPr>
-        <w:rPr>
-          <w:rFonts w:cs="Arial"/>
-        </w:rPr>
-      </w:pPr>
-    </w:p>
-    <w:p>
-      <w:pPr>
-        <w:rPr>
-          <w:rFonts w:cs="Arial"/>
-        </w:rPr>
-      </w:pPr>
-      <w:r>
-        <w:rPr>
-          <w:rFonts w:cs="Arial"/>
-        </w:rPr>
-        <w:t xml:space="preserve">With the Arduino HAL, you can register </w:t>
-      </w:r>
-      <w:r>
-        <w:rPr>
-          <w:rFonts w:cs="Arial"/>
-        </w:rPr>
-        <w:t>a</w:t>
-      </w:r>
-      <w:r>
-        <w:rPr>
-          <w:rFonts w:cs="Arial"/>
-        </w:rPr>
-        <w:t xml:space="preserve"> platform IOCTL handler </w:t>
+        <w:t>Request that the TCXO power be set to a given state (0: low, 1: high, 2: high-impedance). This function returns the number of ticks of delay that must be inserted before using the radio. If TCXO power control is not implemented, this routine can just return zero. If TCXO power control is implemented, then this routine should return the number of OS ticks of delay needed before proceeding. Normally a delay of a few milliseconds is needed when turning power on, but no delay is needed if power is already on or if turning power off.</w:t>
       </w:r>
     </w:p>
     <w:p>
       <w:pPr>
         <w:pStyle w:val="Heading2"/>
       </w:pPr>
-      <w:bookmarkStart w:id="59" w:name="_Toc529721779"/>
+      <w:bookmarkStart w:id="59" w:name="_Toc529814284"/>
       <w:r>
         <w:t xml:space="preserve">HAL </w:t>
       </w:r>
@@ -15635,7 +15431,7 @@
       <w:pPr>
         <w:pStyle w:val="Heading1"/>
       </w:pPr>
-      <w:bookmarkStart w:id="60" w:name="_Toc529721780"/>
+      <w:bookmarkStart w:id="60" w:name="_Toc529814285"/>
       <w:r>
         <w:lastRenderedPageBreak/>
         <w:t>Examples</w:t>
@@ -15678,13 +15474,13 @@
       </w:pPr>
       <w:bookmarkStart w:id="61" w:name="_Toc270856295"/>
       <w:bookmarkStart w:id="62" w:name="_Toc270879879"/>
-      <w:bookmarkStart w:id="63" w:name="_Toc529721781"/>
-      <w:bookmarkEnd w:id="7"/>
-      <w:bookmarkEnd w:id="9"/>
+      <w:bookmarkStart w:id="63" w:name="_Toc529814286"/>
+      <w:bookmarkEnd w:id="8"/>
       <w:bookmarkEnd w:id="10"/>
       <w:bookmarkEnd w:id="11"/>
       <w:bookmarkEnd w:id="12"/>
       <w:bookmarkEnd w:id="13"/>
+      <w:bookmarkEnd w:id="14"/>
       <w:r>
         <w:lastRenderedPageBreak/>
         <w:t>Release</w:t>
@@ -15705,7 +15501,7 @@
       <w:pPr>
         <w:pStyle w:val="Heading2"/>
       </w:pPr>
-      <w:bookmarkStart w:id="64" w:name="_Toc529721782"/>
+      <w:bookmarkStart w:id="64" w:name="_Toc529814287"/>
       <w:r>
         <w:t>IBM Release History</w:t>
       </w:r>
@@ -16339,6 +16135,7 @@
           </w:p>
         </w:tc>
       </w:tr>
+      <w:bookmarkEnd w:id="0"/>
     </w:tbl>
     <w:p/>
     <w:sectPr>
@@ -17029,7 +16826,7 @@
         <v:path o:extrusionok="f" gradientshapeok="t" o:connecttype="rect"/>
         <o:lock v:ext="edit" aspectratio="t"/>
       </v:shapetype>
-      <v:shape id="_x0000_i1045" type="#_x0000_t75" style="width:32.25pt;height:32.25pt" o:bullet="t">
+      <v:shape id="_x0000_i1029" type="#_x0000_t75" style="width:32.25pt;height:32.25pt" o:bullet="t">
         <v:imagedata r:id="rId1" o:title="zp-32x32"/>
       </v:shape>
     </w:pict>
@@ -22442,7 +22239,7 @@
 </file>
 
 <file path=customXml/itemProps1.xml><?xml version="1.0" encoding="utf-8"?>
-<ds:datastoreItem xmlns:ds="http://schemas.openxmlformats.org/officeDocument/2006/customXml" ds:itemID="{F38D60E9-758E-4578-86B8-FC6E989FDD92}">
+<ds:datastoreItem xmlns:ds="http://schemas.openxmlformats.org/officeDocument/2006/customXml" ds:itemID="{4A035FB6-F736-4633-8019-52D65D06863E}">
   <ds:schemaRefs>
     <ds:schemaRef ds:uri="http://schemas.openxmlformats.org/officeDocument/2006/bibliography"/>
   </ds:schemaRefs>

</xml_diff>